<commit_message>
version del documento 1.3
Con tutor
</commit_message>
<xml_diff>
--- a/Version 1.docx
+++ b/Version 1.docx
@@ -4,12 +4,10 @@
   <w:body>
     <w:p>
       <w:r>
-        <w:t>Iniciando con la version numero uno</w:t>
+        <w:t>Revisando el aval del tutort</w:t>
       </w:r>
-    </w:p>
-    <w:p>
       <w:r>
-        <w:t>Version dos del documento</w:t>
+        <w:t xml:space="preserve"> versión 1.3</w:t>
       </w:r>
       <w:bookmarkStart w:id="0" w:name="_GoBack"/>
       <w:bookmarkEnd w:id="0"/>

</xml_diff>